<commit_message>
Adderat lista på metoder och submetoder som behöver skapas
</commit_message>
<xml_diff>
--- a/To-do-list.docx
+++ b/To-do-list.docx
@@ -53,10 +53,582 @@
         <w:rPr>
           <w:lang w:val="sv-SE"/>
         </w:rPr>
-        <w:t xml:space="preserve">Fyll i vilka tider och dagar ni kan jobba med projektet nästa vecka (17-22 Oktober) nedan: </w:t>
+        <w:t>Fyll i vilka tider och dagar ni kan jobba med projektet näs</w:t>
+      </w:r>
+      <w:r>
+        <w:rPr>
+          <w:lang w:val="sv-SE"/>
+        </w:rPr>
+        <w:t>ta vecka (17-22 Oktober) nedan:</w:t>
+      </w:r>
+      <w:r>
+        <w:rPr>
+          <w:lang w:val="sv-SE"/>
+        </w:rPr>
+        <w:br/>
+      </w:r>
+      <w:r>
+        <w:rPr>
+          <w:lang w:val="sv-SE"/>
+        </w:rPr>
+        <w:br/>
+      </w:r>
+    </w:p>
+    <w:p>
+      <w:pPr>
+        <w:pStyle w:val="ListParagraph"/>
+        <w:numPr>
+          <w:ilvl w:val="0"/>
+          <w:numId w:val="2"/>
+        </w:numPr>
+        <w:rPr>
+          <w:lang w:val="sv-SE"/>
+        </w:rPr>
+      </w:pPr>
+      <w:r>
+        <w:rPr>
+          <w:lang w:val="sv-SE"/>
+        </w:rPr>
+        <w:t xml:space="preserve">Nästa gång: Testdriven utveckling </w:t>
+      </w:r>
+    </w:p>
+    <w:p>
+      <w:pPr>
+        <w:rPr>
+          <w:lang w:val="sv-SE"/>
+        </w:rPr>
+      </w:pPr>
+    </w:p>
+    <w:p>
+      <w:pPr>
+        <w:pStyle w:val="Heading1"/>
+        <w:rPr>
+          <w:lang w:val="sv-SE"/>
+        </w:rPr>
+      </w:pPr>
+      <w:r>
+        <w:rPr>
+          <w:lang w:val="sv-SE"/>
+        </w:rPr>
+        <w:t>Kommandotolk</w:t>
+      </w:r>
+    </w:p>
+    <w:p>
+      <w:pPr>
+        <w:rPr>
+          <w:b/>
+          <w:lang w:val="sv-SE"/>
+        </w:rPr>
+      </w:pPr>
+      <w:r>
+        <w:rPr>
+          <w:b/>
+          <w:lang w:val="sv-SE"/>
+        </w:rPr>
+        <w:t>Stuff som behöver skapas</w:t>
+      </w:r>
+    </w:p>
+    <w:p>
+      <w:pPr>
+        <w:rPr>
+          <w:b/>
+          <w:lang w:val="sv-SE"/>
+        </w:rPr>
+      </w:pPr>
+      <w:r>
+        <w:rPr>
+          <w:lang w:val="sv-SE"/>
+        </w:rPr>
+        <w:t>A1, A2 etc är ett sätt att markera att två metoder hänger ihop</w:t>
+      </w:r>
+      <w:r>
+        <w:rPr>
+          <w:b/>
+          <w:lang w:val="sv-SE"/>
+        </w:rPr>
+        <w:t xml:space="preserve"> </w:t>
+      </w:r>
+    </w:p>
+    <w:p>
+      <w:pPr>
+        <w:rPr>
+          <w:lang w:val="sv-SE"/>
+        </w:rPr>
+      </w:pPr>
+      <w:r>
+        <w:rPr>
+          <w:lang w:val="sv-SE"/>
+        </w:rPr>
+        <w:t xml:space="preserve">B1. </w:t>
+      </w:r>
+      <w:r>
+        <w:rPr>
+          <w:lang w:val="sv-SE"/>
+        </w:rPr>
+        <w:t xml:space="preserve">Behöver en scanner (input från användaren) </w:t>
+      </w:r>
+    </w:p>
+    <w:p>
+      <w:pPr>
+        <w:rPr>
+          <w:lang w:val="sv-SE"/>
+        </w:rPr>
+      </w:pPr>
+      <w:r>
+        <w:rPr>
+          <w:lang w:val="sv-SE"/>
+        </w:rPr>
+        <w:t xml:space="preserve">Fejka ett filsystem – hur? </w:t>
+      </w:r>
+      <w:r>
+        <w:rPr>
+          <w:lang w:val="sv-SE"/>
+        </w:rPr>
+        <w:br/>
+      </w:r>
+      <w:r>
+        <w:rPr>
+          <w:lang w:val="sv-SE"/>
+        </w:rPr>
+        <w:tab/>
+        <w:t>Antingen göra en subklass till javas file-klass (ett mockobjekt)</w:t>
+      </w:r>
+      <w:r>
+        <w:rPr>
+          <w:lang w:val="sv-SE"/>
+        </w:rPr>
+        <w:br/>
+      </w:r>
+      <w:r>
+        <w:rPr>
+          <w:lang w:val="sv-SE"/>
+        </w:rPr>
+        <w:tab/>
+        <w:t>Eller använda wrapper-klasser till file</w:t>
+      </w:r>
+      <w:r>
+        <w:rPr>
+          <w:lang w:val="sv-SE"/>
+        </w:rPr>
+        <w:br/>
+      </w:r>
+      <w:r>
+        <w:rPr>
+          <w:lang w:val="sv-SE"/>
+        </w:rPr>
+        <w:br/>
+        <w:t>Programmet bör alltid printa ut vart man står i filsystemet  - behövs metod</w:t>
+      </w:r>
+    </w:p>
+    <w:p>
+      <w:pPr>
+        <w:rPr>
+          <w:lang w:val="sv-SE"/>
+        </w:rPr>
+      </w:pPr>
+      <w:r>
+        <w:rPr>
+          <w:b/>
+          <w:lang w:val="sv-SE"/>
+        </w:rPr>
+        <w:t>Ls</w:t>
+      </w:r>
+      <w:r>
+        <w:rPr>
+          <w:b/>
+          <w:lang w:val="sv-SE"/>
+        </w:rPr>
+        <w:br/>
+      </w:r>
+      <w:r>
+        <w:rPr>
+          <w:b/>
+          <w:lang w:val="sv-SE"/>
+        </w:rPr>
+        <w:tab/>
+      </w:r>
+      <w:r>
+        <w:rPr>
+          <w:lang w:val="sv-SE"/>
+        </w:rPr>
+        <w:t>Metod som hämtar objekten i mappen</w:t>
+      </w:r>
+      <w:r>
+        <w:rPr>
+          <w:lang w:val="sv-SE"/>
+        </w:rPr>
+        <w:br/>
+      </w:r>
+      <w:r>
+        <w:rPr>
+          <w:lang w:val="sv-SE"/>
+        </w:rPr>
+        <w:tab/>
+      </w:r>
+      <w:r>
+        <w:rPr>
+          <w:lang w:val="sv-SE"/>
+        </w:rPr>
+        <w:tab/>
+        <w:t>Och returnerar infon i något format</w:t>
+      </w:r>
+      <w:r>
+        <w:rPr>
+          <w:lang w:val="sv-SE"/>
+        </w:rPr>
+        <w:br/>
+      </w:r>
+      <w:r>
+        <w:rPr>
+          <w:lang w:val="sv-SE"/>
+        </w:rPr>
+        <w:tab/>
+        <w:t xml:space="preserve">Metod som strukuterar upp texten från met1. </w:t>
+      </w:r>
+      <w:r>
+        <w:rPr>
+          <w:lang w:val="sv-SE"/>
+        </w:rPr>
+        <w:br/>
+      </w:r>
+      <w:r>
+        <w:rPr>
+          <w:lang w:val="sv-SE"/>
+        </w:rPr>
+        <w:tab/>
+        <w:t xml:space="preserve">A1. Metod som printar </w:t>
+      </w:r>
+    </w:p>
+    <w:p>
+      <w:pPr>
+        <w:rPr>
+          <w:lang w:val="sv-SE"/>
+        </w:rPr>
+      </w:pPr>
+    </w:p>
+    <w:p>
+      <w:pPr>
+        <w:rPr>
+          <w:lang w:val="sv-SE"/>
+        </w:rPr>
+      </w:pPr>
+      <w:r>
+        <w:rPr>
+          <w:b/>
+          <w:lang w:val="sv-SE"/>
+        </w:rPr>
+        <w:t xml:space="preserve">Cd </w:t>
+      </w:r>
+      <w:r>
+        <w:rPr>
+          <w:lang w:val="sv-SE"/>
+        </w:rPr>
+        <w:br/>
+        <w:t xml:space="preserve"> </w:t>
+      </w:r>
+      <w:r>
+        <w:rPr>
+          <w:lang w:val="sv-SE"/>
+        </w:rPr>
+        <w:tab/>
+        <w:t>Metod som flyttar en till en annan position</w:t>
+      </w:r>
+      <w:r>
+        <w:rPr>
+          <w:lang w:val="sv-SE"/>
+        </w:rPr>
+        <w:br/>
+      </w:r>
+      <w:r>
+        <w:rPr>
+          <w:lang w:val="sv-SE"/>
+        </w:rPr>
+        <w:tab/>
+        <w:t xml:space="preserve">Metod som flyttar en upp ett steg </w:t>
+      </w:r>
+      <w:r>
+        <w:rPr>
+          <w:lang w:val="sv-SE"/>
+        </w:rPr>
+        <w:br/>
+      </w:r>
+      <w:r>
+        <w:rPr>
+          <w:lang w:val="sv-SE"/>
+        </w:rPr>
+        <w:tab/>
+        <w:t xml:space="preserve">Metod som flyttar en ned till en undermapp (som existerar) </w:t>
+      </w:r>
+      <w:r>
+        <w:rPr>
+          <w:lang w:val="sv-SE"/>
+        </w:rPr>
+        <w:br/>
+      </w:r>
+      <w:r>
+        <w:rPr>
+          <w:lang w:val="sv-SE"/>
+        </w:rPr>
+        <w:tab/>
+        <w:t xml:space="preserve">A2. Metod som skriver ut vart man är </w:t>
+      </w:r>
+      <w:r>
+        <w:rPr>
+          <w:lang w:val="sv-SE"/>
+        </w:rPr>
+        <w:br/>
+      </w:r>
+      <w:r>
+        <w:rPr>
+          <w:lang w:val="sv-SE"/>
+        </w:rPr>
+        <w:br/>
+      </w:r>
+      <w:r>
+        <w:rPr>
+          <w:b/>
+          <w:lang w:val="sv-SE"/>
+        </w:rPr>
+        <w:t>Mkdir</w:t>
+      </w:r>
+      <w:r>
+        <w:rPr>
+          <w:b/>
+          <w:lang w:val="sv-SE"/>
+        </w:rPr>
+        <w:br/>
+      </w:r>
+      <w:r>
+        <w:rPr>
+          <w:b/>
+          <w:lang w:val="sv-SE"/>
+        </w:rPr>
+        <w:tab/>
+      </w:r>
+      <w:r>
+        <w:rPr>
+          <w:lang w:val="sv-SE"/>
+        </w:rPr>
+        <w:t>Ta in namnval fr användare</w:t>
+      </w:r>
+      <w:r>
+        <w:rPr>
+          <w:lang w:val="sv-SE"/>
+        </w:rPr>
+        <w:br/>
+      </w:r>
+      <w:r>
+        <w:rPr>
+          <w:lang w:val="sv-SE"/>
+        </w:rPr>
+        <w:tab/>
+        <w:t>Skapa mapp</w:t>
+      </w:r>
+      <w:r>
+        <w:rPr>
+          <w:lang w:val="sv-SE"/>
+        </w:rPr>
+        <w:br/>
+      </w:r>
+      <w:r>
+        <w:rPr>
+          <w:lang w:val="sv-SE"/>
+        </w:rPr>
+        <w:tab/>
+        <w:t>Returnera info om ny mapp  - Eller error om mappen redan existerar</w:t>
+      </w:r>
+    </w:p>
+    <w:p>
+      <w:pPr>
+        <w:rPr>
+          <w:b/>
+          <w:lang w:val="sv-SE"/>
+        </w:rPr>
+      </w:pPr>
+      <w:r>
+        <w:rPr>
+          <w:b/>
+          <w:lang w:val="sv-SE"/>
+        </w:rPr>
+        <w:t xml:space="preserve">Uppåtpil </w:t>
+      </w:r>
+    </w:p>
+    <w:p>
+      <w:pPr>
+        <w:rPr>
+          <w:lang w:val="sv-SE"/>
+        </w:rPr>
+      </w:pPr>
+      <w:r>
+        <w:rPr>
+          <w:b/>
+          <w:lang w:val="sv-SE"/>
+        </w:rPr>
+        <w:tab/>
+      </w:r>
+      <w:r>
+        <w:rPr>
+          <w:lang w:val="sv-SE"/>
+        </w:rPr>
+        <w:t xml:space="preserve">Metod som skapar en textfil </w:t>
+      </w:r>
+      <w:r>
+        <w:rPr>
+          <w:lang w:val="sv-SE"/>
+        </w:rPr>
+        <w:br/>
+      </w:r>
+      <w:r>
+        <w:rPr>
+          <w:lang w:val="sv-SE"/>
+        </w:rPr>
+        <w:tab/>
+      </w:r>
+      <w:r>
+        <w:rPr>
+          <w:lang w:val="sv-SE"/>
+        </w:rPr>
+        <w:tab/>
+      </w:r>
+      <w:r>
+        <w:rPr>
+          <w:lang w:val="sv-SE"/>
+        </w:rPr>
+        <w:tab/>
+        <w:t xml:space="preserve">När programmet startas </w:t>
+      </w:r>
+      <w:r>
+        <w:rPr>
+          <w:lang w:val="sv-SE"/>
+        </w:rPr>
+        <w:br/>
+      </w:r>
+      <w:r>
+        <w:rPr>
+          <w:lang w:val="sv-SE"/>
+        </w:rPr>
+        <w:tab/>
+        <w:t>Metod som tar in val från användaren</w:t>
+      </w:r>
+      <w:r>
+        <w:rPr>
+          <w:lang w:val="sv-SE"/>
+        </w:rPr>
+        <w:br/>
+      </w:r>
+      <w:r>
+        <w:rPr>
+          <w:lang w:val="sv-SE"/>
+        </w:rPr>
+        <w:tab/>
+        <w:t>Öppnar fil</w:t>
+      </w:r>
+      <w:r>
+        <w:rPr>
+          <w:lang w:val="sv-SE"/>
+        </w:rPr>
+        <w:br/>
+      </w:r>
+      <w:r>
+        <w:rPr>
+          <w:lang w:val="sv-SE"/>
+        </w:rPr>
+        <w:tab/>
+        <w:t xml:space="preserve">Skriver sträng till fil </w:t>
+      </w:r>
+      <w:r>
+        <w:rPr>
+          <w:lang w:val="sv-SE"/>
+        </w:rPr>
+        <w:br/>
+      </w:r>
+      <w:r>
+        <w:rPr>
+          <w:lang w:val="sv-SE"/>
+        </w:rPr>
+        <w:tab/>
+      </w:r>
+      <w:r>
+        <w:rPr>
+          <w:lang w:val="sv-SE"/>
+        </w:rPr>
+        <w:t>Stänger fil</w:t>
+      </w:r>
+      <w:r>
+        <w:rPr>
+          <w:lang w:val="sv-SE"/>
+        </w:rPr>
+        <w:br/>
+      </w:r>
+      <w:r>
+        <w:rPr>
+          <w:lang w:val="sv-SE"/>
+        </w:rPr>
+        <w:lastRenderedPageBreak/>
+        <w:tab/>
+        <w:t>Rensar fil vid exit</w:t>
+      </w:r>
+      <w:r>
+        <w:rPr>
+          <w:lang w:val="sv-SE"/>
+        </w:rPr>
+        <w:br/>
+      </w:r>
+    </w:p>
+    <w:p>
+      <w:pPr>
+        <w:rPr>
+          <w:lang w:val="sv-SE"/>
+        </w:rPr>
+      </w:pPr>
+      <w:r>
+        <w:rPr>
+          <w:b/>
+          <w:lang w:val="sv-SE"/>
+        </w:rPr>
+        <w:t>Nedåtpil</w:t>
+      </w:r>
+      <w:r>
+        <w:rPr>
+          <w:b/>
+          <w:lang w:val="sv-SE"/>
+        </w:rPr>
+        <w:br/>
+      </w:r>
+      <w:r>
+        <w:rPr>
+          <w:b/>
+          <w:lang w:val="sv-SE"/>
+        </w:rPr>
+        <w:tab/>
+      </w:r>
+      <w:r>
+        <w:rPr>
+          <w:lang w:val="sv-SE"/>
+        </w:rPr>
+        <w:t>Rensar raden</w:t>
+      </w:r>
+      <w:r>
+        <w:rPr>
+          <w:lang w:val="sv-SE"/>
+        </w:rPr>
+        <w:br/>
+      </w:r>
+      <w:r>
+        <w:rPr>
+          <w:lang w:val="sv-SE"/>
+        </w:rPr>
+        <w:tab/>
+        <w:t xml:space="preserve">B2. </w:t>
       </w:r>
       <w:bookmarkStart w:id="0" w:name="_GoBack"/>
       <w:bookmarkEnd w:id="0"/>
+      <w:r>
+        <w:rPr>
+          <w:lang w:val="sv-SE"/>
+        </w:rPr>
+        <w:t xml:space="preserve">Öppnar scannern för inläsning </w:t>
+      </w:r>
     </w:p>
     <w:sectPr>
       <w:pgSz w:w="11906" w:h="16838"/>
@@ -651,6 +1223,27 @@
     <w:name w:val="Normal"/>
     <w:qFormat/>
   </w:style>
+  <w:style w:type="paragraph" w:styleId="Heading1">
+    <w:name w:val="heading 1"/>
+    <w:basedOn w:val="Normal"/>
+    <w:next w:val="Normal"/>
+    <w:link w:val="Heading1Char"/>
+    <w:uiPriority w:val="9"/>
+    <w:qFormat/>
+    <w:rsid w:val="0005166E"/>
+    <w:pPr>
+      <w:keepNext/>
+      <w:keepLines/>
+      <w:spacing w:before="240" w:after="0"/>
+      <w:outlineLvl w:val="0"/>
+    </w:pPr>
+    <w:rPr>
+      <w:rFonts w:asciiTheme="majorHAnsi" w:eastAsiaTheme="majorEastAsia" w:hAnsiTheme="majorHAnsi" w:cstheme="majorBidi"/>
+      <w:color w:val="2E74B5" w:themeColor="accent1" w:themeShade="BF"/>
+      <w:sz w:val="32"/>
+      <w:szCs w:val="32"/>
+    </w:rPr>
+  </w:style>
   <w:style w:type="character" w:default="1" w:styleId="DefaultParagraphFont">
     <w:name w:val="Default Paragraph Font"/>
     <w:uiPriority w:val="1"/>
@@ -688,6 +1281,19 @@
       <w:ind w:left="720"/>
       <w:contextualSpacing/>
     </w:pPr>
+  </w:style>
+  <w:style w:type="character" w:customStyle="1" w:styleId="Heading1Char">
+    <w:name w:val="Heading 1 Char"/>
+    <w:basedOn w:val="DefaultParagraphFont"/>
+    <w:link w:val="Heading1"/>
+    <w:uiPriority w:val="9"/>
+    <w:rsid w:val="0005166E"/>
+    <w:rPr>
+      <w:rFonts w:asciiTheme="majorHAnsi" w:eastAsiaTheme="majorEastAsia" w:hAnsiTheme="majorHAnsi" w:cstheme="majorBidi"/>
+      <w:color w:val="2E74B5" w:themeColor="accent1" w:themeShade="BF"/>
+      <w:sz w:val="32"/>
+      <w:szCs w:val="32"/>
+    </w:rPr>
   </w:style>
 </w:styles>
 </file>

</xml_diff>